<commit_message>
aqui esta el dmo
</commit_message>
<xml_diff>
--- a/doc1.docx
+++ b/doc1.docx
@@ -21,6 +21,41 @@
       <w:proofErr w:type="spellEnd"/>
       <w:r>
         <w:t xml:space="preserve"> para demo</w:t>
+      </w:r>
+      <w:r>
+        <w:t xml:space="preserve"> </w:t>
+      </w:r>
+      <w:proofErr w:type="spellStart"/>
+      <w:r>
+        <w:t>por que</w:t>
+      </w:r>
+      <w:proofErr w:type="spellEnd"/>
+      <w:r>
+        <w:t xml:space="preserve"> </w:t>
+      </w:r>
+      <w:proofErr w:type="spellStart"/>
+      <w:r>
+        <w:t>esta</w:t>
+      </w:r>
+      <w:proofErr w:type="spellEnd"/>
+      <w:r>
+        <w:t xml:space="preserve"> muy bueno esta  en un demo de la rama </w:t>
+      </w:r>
+      <w:proofErr w:type="spellStart"/>
+      <w:r>
+        <w:t>checkoup</w:t>
+      </w:r>
+      <w:proofErr w:type="spellEnd"/>
+      <w:r>
+        <w:t xml:space="preserve"> </w:t>
+      </w:r>
+      <w:proofErr w:type="gramStart"/>
+      <w:r>
+        <w:t>fa</w:t>
+      </w:r>
+      <w:proofErr w:type="gramEnd"/>
+      <w:r>
+        <w:t xml:space="preserve"> </w:t>
       </w:r>
     </w:p>
     <w:sectPr>

</xml_diff>